<commit_message>
added cover pages to both Documents
</commit_message>
<xml_diff>
--- a/Documents/Final Documentation/Cell Data Sheet/6710_06_CELL_DATA_SHEET.docx
+++ b/Documents/Final Documentation/Cell Data Sheet/6710_06_CELL_DATA_SHEET.docx
@@ -6,10 +6,184 @@
       <w:pPr>
         <w:rPr>
           <w:b/>
+          <w:sz w:val="48"/>
+        </w:rPr>
+      </w:pPr>
+      <w:r>
+        <w:rPr>
+          <w:b/>
+          <w:sz w:val="48"/>
+        </w:rPr>
+        <w:t xml:space="preserve">T.E.S.S. </w:t>
+      </w:r>
+      <w:r>
+        <w:rPr>
+          <w:b/>
+          <w:sz w:val="48"/>
+        </w:rPr>
+        <w:t xml:space="preserve">Cell </w:t>
+      </w:r>
+      <w:bookmarkStart w:id="0" w:name="_GoBack"/>
+      <w:bookmarkEnd w:id="0"/>
+      <w:r>
+        <w:rPr>
+          <w:b/>
+          <w:sz w:val="48"/>
+        </w:rPr>
+        <w:t>Data Sheet</w:t>
+      </w:r>
+    </w:p>
+    <w:p>
+      <w:pPr>
+        <w:rPr>
+          <w:b/>
+          <w:sz w:val="48"/>
+        </w:rPr>
+      </w:pPr>
+    </w:p>
+    <w:p>
+      <w:pPr>
+        <w:rPr>
+          <w:b/>
+          <w:sz w:val="48"/>
+        </w:rPr>
+      </w:pPr>
+    </w:p>
+    <w:p>
+      <w:pPr>
+        <w:rPr>
+          <w:b/>
+          <w:sz w:val="48"/>
+        </w:rPr>
+      </w:pPr>
+    </w:p>
+    <w:p>
+      <w:pPr>
+        <w:rPr>
+          <w:b/>
+          <w:sz w:val="48"/>
+        </w:rPr>
+      </w:pPr>
+    </w:p>
+    <w:p>
+      <w:pPr>
+        <w:rPr>
+          <w:b/>
+          <w:sz w:val="48"/>
+        </w:rPr>
+      </w:pPr>
+    </w:p>
+    <w:p>
+      <w:pPr>
+        <w:rPr>
+          <w:b/>
+          <w:sz w:val="48"/>
+        </w:rPr>
+      </w:pPr>
+    </w:p>
+    <w:p>
+      <w:pPr>
+        <w:rPr>
+          <w:b/>
+          <w:sz w:val="48"/>
+        </w:rPr>
+      </w:pPr>
+    </w:p>
+    <w:p>
+      <w:pPr>
+        <w:rPr>
+          <w:b/>
+          <w:sz w:val="48"/>
+        </w:rPr>
+      </w:pPr>
+    </w:p>
+    <w:p>
+      <w:pPr>
+        <w:rPr>
+          <w:b/>
+          <w:sz w:val="48"/>
+        </w:rPr>
+      </w:pPr>
+    </w:p>
+    <w:p>
+      <w:pPr>
+        <w:rPr>
+          <w:b/>
+          <w:sz w:val="48"/>
+        </w:rPr>
+      </w:pPr>
+    </w:p>
+    <w:p>
+      <w:pPr>
+        <w:rPr>
+          <w:b/>
+          <w:sz w:val="48"/>
+        </w:rPr>
+      </w:pPr>
+    </w:p>
+    <w:p>
+      <w:pPr>
+        <w:rPr>
+          <w:b/>
+          <w:sz w:val="48"/>
+        </w:rPr>
+      </w:pPr>
+    </w:p>
+    <w:p>
+      <w:pPr>
+        <w:rPr>
+          <w:b/>
+          <w:sz w:val="48"/>
+        </w:rPr>
+      </w:pPr>
+    </w:p>
+    <w:p>
+      <w:pPr>
+        <w:jc w:val="center"/>
+        <w:rPr>
+          <w:b/>
           <w:sz w:val="32"/>
-          <w:u w:val="single"/>
-        </w:rPr>
-      </w:pPr>
+        </w:rPr>
+      </w:pPr>
+      <w:r>
+        <w:rPr>
+          <w:b/>
+          <w:sz w:val="32"/>
+        </w:rPr>
+        <w:t>ECE 6710 – Digital VLSI Design</w:t>
+      </w:r>
+    </w:p>
+    <w:p>
+      <w:pPr>
+        <w:jc w:val="center"/>
+        <w:rPr>
+          <w:b/>
+          <w:sz w:val="32"/>
+        </w:rPr>
+      </w:pPr>
+      <w:r>
+        <w:rPr>
+          <w:b/>
+          <w:sz w:val="32"/>
+        </w:rPr>
+        <w:t>Group 09</w:t>
+      </w:r>
+    </w:p>
+    <w:p>
+      <w:pPr>
+        <w:jc w:val="center"/>
+        <w:rPr>
+          <w:b/>
+          <w:sz w:val="32"/>
+        </w:rPr>
+      </w:pPr>
+      <w:r>
+        <w:rPr>
+          <w:b/>
+          <w:sz w:val="32"/>
+        </w:rPr>
+        <w:t>Members: Steven Brown, Andrew Bradbury, Tim Grant, Travis Gray</w:t>
+      </w:r>
       <w:r>
         <w:rPr>
           <w:b/>
@@ -1429,12 +1603,12 @@
       <w:pPr>
         <w:pStyle w:val="Heading1"/>
       </w:pPr>
-      <w:bookmarkStart w:id="0" w:name="_Toc437850255"/>
+      <w:bookmarkStart w:id="1" w:name="_Toc437850255"/>
       <w:r>
         <w:lastRenderedPageBreak/>
         <w:t>AOI21</w:t>
       </w:r>
-      <w:bookmarkEnd w:id="0"/>
+      <w:bookmarkEnd w:id="1"/>
     </w:p>
     <w:p/>
     <w:p>
@@ -3260,27 +3434,14 @@
       <w:r>
         <w:t xml:space="preserve">Figure </w:t>
       </w:r>
-      <w:r>
-        <w:fldChar w:fldCharType="begin"/>
-      </w:r>
-      <w:r>
-        <w:instrText xml:space="preserve"> SEQ Figure \* ARABIC </w:instrText>
-      </w:r>
-      <w:r>
-        <w:fldChar w:fldCharType="separate"/>
-      </w:r>
-      <w:r>
-        <w:rPr>
-          <w:noProof/>
-        </w:rPr>
-        <w:t>1</w:t>
-      </w:r>
-      <w:r>
-        <w:rPr>
-          <w:noProof/>
-        </w:rPr>
-        <w:fldChar w:fldCharType="end"/>
-      </w:r>
+      <w:fldSimple w:instr=" SEQ Figure \* ARABIC ">
+        <w:r>
+          <w:rPr>
+            <w:noProof/>
+          </w:rPr>
+          <w:t>1</w:t>
+        </w:r>
+      </w:fldSimple>
       <w:r>
         <w:t>: Symbol View for the AOI21</w:t>
       </w:r>
@@ -3404,27 +3565,14 @@
       <w:r>
         <w:t xml:space="preserve">Figure </w:t>
       </w:r>
-      <w:r>
-        <w:fldChar w:fldCharType="begin"/>
-      </w:r>
-      <w:r>
-        <w:instrText xml:space="preserve"> SEQ Figure \* ARABIC </w:instrText>
-      </w:r>
-      <w:r>
-        <w:fldChar w:fldCharType="separate"/>
-      </w:r>
-      <w:r>
-        <w:rPr>
-          <w:noProof/>
-        </w:rPr>
-        <w:t>2</w:t>
-      </w:r>
-      <w:r>
-        <w:rPr>
-          <w:noProof/>
-        </w:rPr>
-        <w:fldChar w:fldCharType="end"/>
-      </w:r>
+      <w:fldSimple w:instr=" SEQ Figure \* ARABIC ">
+        <w:r>
+          <w:rPr>
+            <w:noProof/>
+          </w:rPr>
+          <w:t>2</w:t>
+        </w:r>
+      </w:fldSimple>
       <w:r>
         <w:t>: CMOS Schematic for the AOI21</w:t>
       </w:r>
@@ -3536,27 +3684,14 @@
       <w:r>
         <w:t xml:space="preserve">Figure </w:t>
       </w:r>
-      <w:r>
-        <w:fldChar w:fldCharType="begin"/>
-      </w:r>
-      <w:r>
-        <w:instrText xml:space="preserve"> SEQ Figure \* ARABIC </w:instrText>
-      </w:r>
-      <w:r>
-        <w:fldChar w:fldCharType="separate"/>
-      </w:r>
-      <w:r>
-        <w:rPr>
-          <w:noProof/>
-        </w:rPr>
-        <w:t>3</w:t>
-      </w:r>
-      <w:r>
-        <w:rPr>
-          <w:noProof/>
-        </w:rPr>
-        <w:fldChar w:fldCharType="end"/>
-      </w:r>
+      <w:fldSimple w:instr=" SEQ Figure \* ARABIC ">
+        <w:r>
+          <w:rPr>
+            <w:noProof/>
+          </w:rPr>
+          <w:t>3</w:t>
+        </w:r>
+      </w:fldSimple>
       <w:r>
         <w:t>: CMOS layout for the AOI</w:t>
       </w:r>
@@ -3600,12 +3735,12 @@
       <w:pPr>
         <w:pStyle w:val="Heading1"/>
       </w:pPr>
-      <w:bookmarkStart w:id="1" w:name="_Toc437850256"/>
+      <w:bookmarkStart w:id="2" w:name="_Toc437850256"/>
       <w:r>
         <w:lastRenderedPageBreak/>
         <w:t>AOI22</w:t>
       </w:r>
-      <w:bookmarkEnd w:id="1"/>
+      <w:bookmarkEnd w:id="2"/>
     </w:p>
     <w:p>
       <w:r>
@@ -6134,27 +6269,14 @@
       <w:r>
         <w:t xml:space="preserve">Figure </w:t>
       </w:r>
-      <w:r>
-        <w:fldChar w:fldCharType="begin"/>
-      </w:r>
-      <w:r>
-        <w:instrText xml:space="preserve"> SEQ Figure \* ARABIC </w:instrText>
-      </w:r>
-      <w:r>
-        <w:fldChar w:fldCharType="separate"/>
-      </w:r>
-      <w:r>
-        <w:rPr>
-          <w:noProof/>
-        </w:rPr>
-        <w:t>1</w:t>
-      </w:r>
-      <w:r>
-        <w:rPr>
-          <w:noProof/>
-        </w:rPr>
-        <w:fldChar w:fldCharType="end"/>
-      </w:r>
+      <w:fldSimple w:instr=" SEQ Figure \* ARABIC ">
+        <w:r>
+          <w:rPr>
+            <w:noProof/>
+          </w:rPr>
+          <w:t>1</w:t>
+        </w:r>
+      </w:fldSimple>
       <w:r>
         <w:t>: Symbol View for the AOI22</w:t>
       </w:r>
@@ -6269,27 +6391,14 @@
       <w:r>
         <w:t xml:space="preserve">Figure </w:t>
       </w:r>
-      <w:r>
-        <w:fldChar w:fldCharType="begin"/>
-      </w:r>
-      <w:r>
-        <w:instrText xml:space="preserve"> SEQ Figure \* ARABIC </w:instrText>
-      </w:r>
-      <w:r>
-        <w:fldChar w:fldCharType="separate"/>
-      </w:r>
-      <w:r>
-        <w:rPr>
-          <w:noProof/>
-        </w:rPr>
-        <w:t>2</w:t>
-      </w:r>
-      <w:r>
-        <w:rPr>
-          <w:noProof/>
-        </w:rPr>
-        <w:fldChar w:fldCharType="end"/>
-      </w:r>
+      <w:fldSimple w:instr=" SEQ Figure \* ARABIC ">
+        <w:r>
+          <w:rPr>
+            <w:noProof/>
+          </w:rPr>
+          <w:t>2</w:t>
+        </w:r>
+      </w:fldSimple>
       <w:r>
         <w:t>: CMOS Schematic for the AOI2</w:t>
       </w:r>
@@ -6401,27 +6510,14 @@
       <w:r>
         <w:t xml:space="preserve">Figure </w:t>
       </w:r>
-      <w:r>
-        <w:fldChar w:fldCharType="begin"/>
-      </w:r>
-      <w:r>
-        <w:instrText xml:space="preserve"> SEQ Figure \* ARABIC </w:instrText>
-      </w:r>
-      <w:r>
-        <w:fldChar w:fldCharType="separate"/>
-      </w:r>
-      <w:r>
-        <w:rPr>
-          <w:noProof/>
-        </w:rPr>
-        <w:t>3</w:t>
-      </w:r>
-      <w:r>
-        <w:rPr>
-          <w:noProof/>
-        </w:rPr>
-        <w:fldChar w:fldCharType="end"/>
-      </w:r>
+      <w:fldSimple w:instr=" SEQ Figure \* ARABIC ">
+        <w:r>
+          <w:rPr>
+            <w:noProof/>
+          </w:rPr>
+          <w:t>3</w:t>
+        </w:r>
+      </w:fldSimple>
       <w:r>
         <w:t>: CMOS layout for the AOI22</w:t>
       </w:r>
@@ -6460,12 +6556,12 @@
       <w:pPr>
         <w:pStyle w:val="Heading1"/>
       </w:pPr>
-      <w:bookmarkStart w:id="2" w:name="_Toc437850257"/>
+      <w:bookmarkStart w:id="3" w:name="_Toc437850257"/>
       <w:r>
         <w:lastRenderedPageBreak/>
         <w:t>BUF</w:t>
       </w:r>
-      <w:bookmarkEnd w:id="2"/>
+      <w:bookmarkEnd w:id="3"/>
     </w:p>
     <w:p>
       <w:pPr>
@@ -8221,27 +8317,14 @@
       <w:r>
         <w:t xml:space="preserve">Figure </w:t>
       </w:r>
-      <w:r>
-        <w:fldChar w:fldCharType="begin"/>
-      </w:r>
-      <w:r>
-        <w:instrText xml:space="preserve"> SEQ Figure \* ARABIC </w:instrText>
-      </w:r>
-      <w:r>
-        <w:fldChar w:fldCharType="separate"/>
-      </w:r>
-      <w:r>
-        <w:rPr>
-          <w:noProof/>
-        </w:rPr>
-        <w:t>1</w:t>
-      </w:r>
-      <w:r>
-        <w:rPr>
-          <w:noProof/>
-        </w:rPr>
-        <w:fldChar w:fldCharType="end"/>
-      </w:r>
+      <w:fldSimple w:instr=" SEQ Figure \* ARABIC ">
+        <w:r>
+          <w:rPr>
+            <w:noProof/>
+          </w:rPr>
+          <w:t>1</w:t>
+        </w:r>
+      </w:fldSimple>
       <w:r>
         <w:t>: Symbol View for the buffer</w:t>
       </w:r>
@@ -8353,27 +8436,14 @@
       <w:r>
         <w:t xml:space="preserve">Figure </w:t>
       </w:r>
-      <w:r>
-        <w:fldChar w:fldCharType="begin"/>
-      </w:r>
-      <w:r>
-        <w:instrText xml:space="preserve"> SEQ Figure \* ARABIC </w:instrText>
-      </w:r>
-      <w:r>
-        <w:fldChar w:fldCharType="separate"/>
-      </w:r>
-      <w:r>
-        <w:rPr>
-          <w:noProof/>
-        </w:rPr>
-        <w:t>2</w:t>
-      </w:r>
-      <w:r>
-        <w:rPr>
-          <w:noProof/>
-        </w:rPr>
-        <w:fldChar w:fldCharType="end"/>
-      </w:r>
+      <w:fldSimple w:instr=" SEQ Figure \* ARABIC ">
+        <w:r>
+          <w:rPr>
+            <w:noProof/>
+          </w:rPr>
+          <w:t>2</w:t>
+        </w:r>
+      </w:fldSimple>
       <w:r>
         <w:t>: CMOS Schematic for the BUFX2</w:t>
       </w:r>
@@ -8449,27 +8519,14 @@
       <w:r>
         <w:t xml:space="preserve">Figure </w:t>
       </w:r>
-      <w:r>
-        <w:fldChar w:fldCharType="begin"/>
-      </w:r>
-      <w:r>
-        <w:instrText xml:space="preserve"> SEQ Figure \* ARABIC </w:instrText>
-      </w:r>
-      <w:r>
-        <w:fldChar w:fldCharType="separate"/>
-      </w:r>
-      <w:r>
-        <w:rPr>
-          <w:noProof/>
-        </w:rPr>
-        <w:t>3</w:t>
-      </w:r>
-      <w:r>
-        <w:rPr>
-          <w:noProof/>
-        </w:rPr>
-        <w:fldChar w:fldCharType="end"/>
-      </w:r>
+      <w:fldSimple w:instr=" SEQ Figure \* ARABIC ">
+        <w:r>
+          <w:rPr>
+            <w:noProof/>
+          </w:rPr>
+          <w:t>3</w:t>
+        </w:r>
+      </w:fldSimple>
       <w:r>
         <w:t>: CMOS Schematic for the BUFX2</w:t>
       </w:r>
@@ -8545,27 +8602,14 @@
       <w:r>
         <w:t xml:space="preserve">Figure </w:t>
       </w:r>
-      <w:r>
-        <w:fldChar w:fldCharType="begin"/>
-      </w:r>
-      <w:r>
-        <w:instrText xml:space="preserve"> SEQ Figure \* ARABIC </w:instrText>
-      </w:r>
-      <w:r>
-        <w:fldChar w:fldCharType="separate"/>
-      </w:r>
-      <w:r>
-        <w:rPr>
-          <w:noProof/>
-        </w:rPr>
-        <w:t>4</w:t>
-      </w:r>
-      <w:r>
-        <w:rPr>
-          <w:noProof/>
-        </w:rPr>
-        <w:fldChar w:fldCharType="end"/>
-      </w:r>
+      <w:fldSimple w:instr=" SEQ Figure \* ARABIC ">
+        <w:r>
+          <w:rPr>
+            <w:noProof/>
+          </w:rPr>
+          <w:t>4</w:t>
+        </w:r>
+      </w:fldSimple>
       <w:r>
         <w:t>: CMOS Schematic for the BUFX8</w:t>
       </w:r>
@@ -8699,27 +8743,14 @@
       <w:r>
         <w:t xml:space="preserve">Figure </w:t>
       </w:r>
-      <w:r>
-        <w:fldChar w:fldCharType="begin"/>
-      </w:r>
-      <w:r>
-        <w:instrText xml:space="preserve"> SEQ Figure \* ARABIC </w:instrText>
-      </w:r>
-      <w:r>
-        <w:fldChar w:fldCharType="separate"/>
-      </w:r>
-      <w:r>
-        <w:rPr>
-          <w:noProof/>
-        </w:rPr>
-        <w:t>5</w:t>
-      </w:r>
-      <w:r>
-        <w:rPr>
-          <w:noProof/>
-        </w:rPr>
-        <w:fldChar w:fldCharType="end"/>
-      </w:r>
+      <w:fldSimple w:instr=" SEQ Figure \* ARABIC ">
+        <w:r>
+          <w:rPr>
+            <w:noProof/>
+          </w:rPr>
+          <w:t>5</w:t>
+        </w:r>
+      </w:fldSimple>
       <w:r>
         <w:t>: CMOS layout for the BUFX2</w:t>
       </w:r>
@@ -8811,27 +8842,14 @@
       <w:r>
         <w:t xml:space="preserve">Figure </w:t>
       </w:r>
-      <w:r>
-        <w:fldChar w:fldCharType="begin"/>
-      </w:r>
-      <w:r>
-        <w:instrText xml:space="preserve"> SEQ Figure \* ARABIC </w:instrText>
-      </w:r>
-      <w:r>
-        <w:fldChar w:fldCharType="separate"/>
-      </w:r>
-      <w:r>
-        <w:rPr>
-          <w:noProof/>
-        </w:rPr>
-        <w:t>6</w:t>
-      </w:r>
-      <w:r>
-        <w:rPr>
-          <w:noProof/>
-        </w:rPr>
-        <w:fldChar w:fldCharType="end"/>
-      </w:r>
+      <w:fldSimple w:instr=" SEQ Figure \* ARABIC ">
+        <w:r>
+          <w:rPr>
+            <w:noProof/>
+          </w:rPr>
+          <w:t>6</w:t>
+        </w:r>
+      </w:fldSimple>
       <w:r>
         <w:t xml:space="preserve">: CMOS layout for the </w:t>
       </w:r>
@@ -8934,27 +8952,14 @@
       <w:r>
         <w:t xml:space="preserve">Figure </w:t>
       </w:r>
-      <w:r>
-        <w:fldChar w:fldCharType="begin"/>
-      </w:r>
-      <w:r>
-        <w:instrText xml:space="preserve"> SEQ Figure \* ARABIC </w:instrText>
-      </w:r>
-      <w:r>
-        <w:fldChar w:fldCharType="separate"/>
-      </w:r>
-      <w:r>
-        <w:rPr>
-          <w:noProof/>
-        </w:rPr>
-        <w:t>7</w:t>
-      </w:r>
-      <w:r>
-        <w:rPr>
-          <w:noProof/>
-        </w:rPr>
-        <w:fldChar w:fldCharType="end"/>
-      </w:r>
+      <w:fldSimple w:instr=" SEQ Figure \* ARABIC ">
+        <w:r>
+          <w:rPr>
+            <w:noProof/>
+          </w:rPr>
+          <w:t>7</w:t>
+        </w:r>
+      </w:fldSimple>
       <w:r>
         <w:t>: CMOS layout for the BUFX8</w:t>
       </w:r>
@@ -8985,12 +8990,12 @@
       <w:pPr>
         <w:pStyle w:val="Heading1"/>
       </w:pPr>
-      <w:bookmarkStart w:id="3" w:name="_Toc437850258"/>
+      <w:bookmarkStart w:id="4" w:name="_Toc437850258"/>
       <w:r>
         <w:lastRenderedPageBreak/>
         <w:t>DFF</w:t>
       </w:r>
-      <w:bookmarkEnd w:id="3"/>
+      <w:bookmarkEnd w:id="4"/>
     </w:p>
     <w:p>
       <w:r>
@@ -11409,27 +11414,14 @@
       <w:r>
         <w:t xml:space="preserve">Figure </w:t>
       </w:r>
-      <w:r>
-        <w:fldChar w:fldCharType="begin"/>
-      </w:r>
-      <w:r>
-        <w:instrText xml:space="preserve"> SEQ Figure \* ARABIC </w:instrText>
-      </w:r>
-      <w:r>
-        <w:fldChar w:fldCharType="separate"/>
-      </w:r>
-      <w:r>
-        <w:rPr>
-          <w:noProof/>
-        </w:rPr>
-        <w:t>1</w:t>
-      </w:r>
-      <w:r>
-        <w:rPr>
-          <w:noProof/>
-        </w:rPr>
-        <w:fldChar w:fldCharType="end"/>
-      </w:r>
+      <w:fldSimple w:instr=" SEQ Figure \* ARABIC ">
+        <w:r>
+          <w:rPr>
+            <w:noProof/>
+          </w:rPr>
+          <w:t>1</w:t>
+        </w:r>
+      </w:fldSimple>
       <w:r>
         <w:t>: Symbol View for the DFF cell.</w:t>
       </w:r>
@@ -11532,27 +11524,14 @@
       <w:r>
         <w:t xml:space="preserve">Figure </w:t>
       </w:r>
-      <w:r>
-        <w:fldChar w:fldCharType="begin"/>
-      </w:r>
-      <w:r>
-        <w:instrText xml:space="preserve"> SEQ Figure \* ARABIC </w:instrText>
-      </w:r>
-      <w:r>
-        <w:fldChar w:fldCharType="separate"/>
-      </w:r>
-      <w:r>
-        <w:rPr>
-          <w:noProof/>
-        </w:rPr>
-        <w:t>2</w:t>
-      </w:r>
-      <w:r>
-        <w:rPr>
-          <w:noProof/>
-        </w:rPr>
-        <w:fldChar w:fldCharType="end"/>
-      </w:r>
+      <w:fldSimple w:instr=" SEQ Figure \* ARABIC ">
+        <w:r>
+          <w:rPr>
+            <w:noProof/>
+          </w:rPr>
+          <w:t>2</w:t>
+        </w:r>
+      </w:fldSimple>
       <w:r>
         <w:t>: CMOS schematic for the DFFX1 Cell</w:t>
       </w:r>
@@ -11655,27 +11634,14 @@
       <w:r>
         <w:t xml:space="preserve">Figure </w:t>
       </w:r>
-      <w:r>
-        <w:fldChar w:fldCharType="begin"/>
-      </w:r>
-      <w:r>
-        <w:instrText xml:space="preserve"> SEQ Figure \* ARABIC </w:instrText>
-      </w:r>
-      <w:r>
-        <w:fldChar w:fldCharType="separate"/>
-      </w:r>
-      <w:r>
-        <w:rPr>
-          <w:noProof/>
-        </w:rPr>
-        <w:t>3</w:t>
-      </w:r>
-      <w:r>
-        <w:rPr>
-          <w:noProof/>
-        </w:rPr>
-        <w:fldChar w:fldCharType="end"/>
-      </w:r>
+      <w:fldSimple w:instr=" SEQ Figure \* ARABIC ">
+        <w:r>
+          <w:rPr>
+            <w:noProof/>
+          </w:rPr>
+          <w:t>3</w:t>
+        </w:r>
+      </w:fldSimple>
       <w:r>
         <w:t>: CMOS layout for the DFFX1 cell.</w:t>
       </w:r>
@@ -11719,12 +11685,12 @@
       <w:pPr>
         <w:pStyle w:val="Heading1"/>
       </w:pPr>
-      <w:bookmarkStart w:id="4" w:name="_Toc437850259"/>
+      <w:bookmarkStart w:id="5" w:name="_Toc437850259"/>
       <w:r>
         <w:lastRenderedPageBreak/>
         <w:t>DFFNEGCLK</w:t>
       </w:r>
-      <w:bookmarkEnd w:id="4"/>
+      <w:bookmarkEnd w:id="5"/>
     </w:p>
     <w:p>
       <w:pPr>
@@ -14175,24 +14141,14 @@
       <w:r>
         <w:t xml:space="preserve">Figure </w:t>
       </w:r>
-      <w:r>
-        <w:fldChar w:fldCharType="begin"/>
-      </w:r>
-      <w:r>
-        <w:instrText xml:space="preserve"> SEQ Figure \* ARABIC </w:instrText>
-      </w:r>
-      <w:r>
-        <w:fldChar w:fldCharType="separate"/>
-      </w:r>
-      <w:r>
-        <w:rPr>
-          <w:noProof/>
-        </w:rPr>
-        <w:t>1</w:t>
-      </w:r>
-      <w:r>
-        <w:fldChar w:fldCharType="end"/>
-      </w:r>
+      <w:fldSimple w:instr=" SEQ Figure \* ARABIC ">
+        <w:r>
+          <w:rPr>
+            <w:noProof/>
+          </w:rPr>
+          <w:t>1</w:t>
+        </w:r>
+      </w:fldSimple>
       <w:r>
         <w:t>: Symbol View for the DFFNEGCLK cell.</w:t>
       </w:r>
@@ -14294,24 +14250,14 @@
       <w:r>
         <w:t xml:space="preserve">Figure </w:t>
       </w:r>
-      <w:r>
-        <w:fldChar w:fldCharType="begin"/>
-      </w:r>
-      <w:r>
-        <w:instrText xml:space="preserve"> SEQ Figure \* ARABIC </w:instrText>
-      </w:r>
-      <w:r>
-        <w:fldChar w:fldCharType="separate"/>
-      </w:r>
-      <w:r>
-        <w:rPr>
-          <w:noProof/>
-        </w:rPr>
-        <w:t>2</w:t>
-      </w:r>
-      <w:r>
-        <w:fldChar w:fldCharType="end"/>
-      </w:r>
+      <w:fldSimple w:instr=" SEQ Figure \* ARABIC ">
+        <w:r>
+          <w:rPr>
+            <w:noProof/>
+          </w:rPr>
+          <w:t>2</w:t>
+        </w:r>
+      </w:fldSimple>
       <w:r>
         <w:t>: CMOS schematic for the DFFNEGCLKX1 Cell</w:t>
       </w:r>
@@ -14413,24 +14359,14 @@
       <w:r>
         <w:t xml:space="preserve">Figure </w:t>
       </w:r>
-      <w:r>
-        <w:fldChar w:fldCharType="begin"/>
-      </w:r>
-      <w:r>
-        <w:instrText xml:space="preserve"> SEQ Figure \* ARABIC </w:instrText>
-      </w:r>
-      <w:r>
-        <w:fldChar w:fldCharType="separate"/>
-      </w:r>
-      <w:r>
-        <w:rPr>
-          <w:noProof/>
-        </w:rPr>
-        <w:t>3</w:t>
-      </w:r>
-      <w:r>
-        <w:fldChar w:fldCharType="end"/>
-      </w:r>
+      <w:fldSimple w:instr=" SEQ Figure \* ARABIC ">
+        <w:r>
+          <w:rPr>
+            <w:noProof/>
+          </w:rPr>
+          <w:t>3</w:t>
+        </w:r>
+      </w:fldSimple>
       <w:r>
         <w:t>: CMOS layout for the DFFNEGCLKX1 cell.</w:t>
       </w:r>
@@ -14475,12 +14411,12 @@
       <w:pPr>
         <w:pStyle w:val="Heading1"/>
       </w:pPr>
-      <w:bookmarkStart w:id="5" w:name="_Toc437850260"/>
+      <w:bookmarkStart w:id="6" w:name="_Toc437850260"/>
       <w:r>
         <w:lastRenderedPageBreak/>
         <w:t>DFFQ</w:t>
       </w:r>
-      <w:bookmarkEnd w:id="5"/>
+      <w:bookmarkEnd w:id="6"/>
     </w:p>
     <w:p>
       <w:r>
@@ -16567,24 +16503,14 @@
       <w:r>
         <w:t xml:space="preserve">Figure </w:t>
       </w:r>
-      <w:r>
-        <w:fldChar w:fldCharType="begin"/>
-      </w:r>
-      <w:r>
-        <w:instrText xml:space="preserve"> SEQ Figure \* ARABIC </w:instrText>
-      </w:r>
-      <w:r>
-        <w:fldChar w:fldCharType="separate"/>
-      </w:r>
-      <w:r>
-        <w:rPr>
-          <w:noProof/>
-        </w:rPr>
-        <w:t>1</w:t>
-      </w:r>
-      <w:r>
-        <w:fldChar w:fldCharType="end"/>
-      </w:r>
+      <w:fldSimple w:instr=" SEQ Figure \* ARABIC ">
+        <w:r>
+          <w:rPr>
+            <w:noProof/>
+          </w:rPr>
+          <w:t>1</w:t>
+        </w:r>
+      </w:fldSimple>
       <w:r>
         <w:t>: Symbol View for the DFFQ cell.</w:t>
       </w:r>
@@ -16686,24 +16612,14 @@
       <w:r>
         <w:t xml:space="preserve">Figure </w:t>
       </w:r>
-      <w:r>
-        <w:fldChar w:fldCharType="begin"/>
-      </w:r>
-      <w:r>
-        <w:instrText xml:space="preserve"> SEQ Figure \* ARABIC </w:instrText>
-      </w:r>
-      <w:r>
-        <w:fldChar w:fldCharType="separate"/>
-      </w:r>
-      <w:r>
-        <w:rPr>
-          <w:noProof/>
-        </w:rPr>
-        <w:t>2</w:t>
-      </w:r>
-      <w:r>
-        <w:fldChar w:fldCharType="end"/>
-      </w:r>
+      <w:fldSimple w:instr=" SEQ Figure \* ARABIC ">
+        <w:r>
+          <w:rPr>
+            <w:noProof/>
+          </w:rPr>
+          <w:t>2</w:t>
+        </w:r>
+      </w:fldSimple>
       <w:r>
         <w:t>: CMOS schematic for the DFFQX1 Cell</w:t>
       </w:r>
@@ -16805,24 +16721,14 @@
       <w:r>
         <w:t xml:space="preserve">Figure </w:t>
       </w:r>
-      <w:r>
-        <w:fldChar w:fldCharType="begin"/>
-      </w:r>
-      <w:r>
-        <w:instrText xml:space="preserve"> SEQ Figure \* ARABIC </w:instrText>
-      </w:r>
-      <w:r>
-        <w:fldChar w:fldCharType="separate"/>
-      </w:r>
-      <w:r>
-        <w:rPr>
-          <w:noProof/>
-        </w:rPr>
-        <w:t>3</w:t>
-      </w:r>
-      <w:r>
-        <w:fldChar w:fldCharType="end"/>
-      </w:r>
+      <w:fldSimple w:instr=" SEQ Figure \* ARABIC ">
+        <w:r>
+          <w:rPr>
+            <w:noProof/>
+          </w:rPr>
+          <w:t>3</w:t>
+        </w:r>
+      </w:fldSimple>
       <w:r>
         <w:t>: CMOS layout for the DFFQX1 cell.</w:t>
       </w:r>
@@ -16867,12 +16773,12 @@
       <w:pPr>
         <w:pStyle w:val="Heading1"/>
       </w:pPr>
-      <w:bookmarkStart w:id="6" w:name="_Toc437850261"/>
+      <w:bookmarkStart w:id="7" w:name="_Toc437850261"/>
       <w:r>
         <w:lastRenderedPageBreak/>
         <w:t>DFFQB</w:t>
       </w:r>
-      <w:bookmarkEnd w:id="6"/>
+      <w:bookmarkEnd w:id="7"/>
     </w:p>
     <w:p>
       <w:pPr>
@@ -18984,27 +18890,14 @@
       <w:r>
         <w:t xml:space="preserve">Figure </w:t>
       </w:r>
-      <w:r>
-        <w:fldChar w:fldCharType="begin"/>
-      </w:r>
-      <w:r>
-        <w:instrText xml:space="preserve"> SEQ Figure \* ARABIC </w:instrText>
-      </w:r>
-      <w:r>
-        <w:fldChar w:fldCharType="separate"/>
-      </w:r>
-      <w:r>
-        <w:rPr>
-          <w:noProof/>
-        </w:rPr>
-        <w:t>1</w:t>
-      </w:r>
-      <w:r>
-        <w:rPr>
-          <w:noProof/>
-        </w:rPr>
-        <w:fldChar w:fldCharType="end"/>
-      </w:r>
+      <w:fldSimple w:instr=" SEQ Figure \* ARABIC ">
+        <w:r>
+          <w:rPr>
+            <w:noProof/>
+          </w:rPr>
+          <w:t>1</w:t>
+        </w:r>
+      </w:fldSimple>
       <w:r>
         <w:t>: Symbol View for the DFFQB cell.</w:t>
       </w:r>
@@ -19106,27 +18999,14 @@
       <w:r>
         <w:t xml:space="preserve">Figure </w:t>
       </w:r>
-      <w:r>
-        <w:fldChar w:fldCharType="begin"/>
-      </w:r>
-      <w:r>
-        <w:instrText xml:space="preserve"> SEQ Figure \* ARABIC </w:instrText>
-      </w:r>
-      <w:r>
-        <w:fldChar w:fldCharType="separate"/>
-      </w:r>
-      <w:r>
-        <w:rPr>
-          <w:noProof/>
-        </w:rPr>
-        <w:t>2</w:t>
-      </w:r>
-      <w:r>
-        <w:rPr>
-          <w:noProof/>
-        </w:rPr>
-        <w:fldChar w:fldCharType="end"/>
-      </w:r>
+      <w:fldSimple w:instr=" SEQ Figure \* ARABIC ">
+        <w:r>
+          <w:rPr>
+            <w:noProof/>
+          </w:rPr>
+          <w:t>2</w:t>
+        </w:r>
+      </w:fldSimple>
       <w:r>
         <w:t>: CMOS schematic for the DFFQBX1 Cell</w:t>
       </w:r>
@@ -19228,27 +19108,14 @@
       <w:r>
         <w:t xml:space="preserve">Figure </w:t>
       </w:r>
-      <w:r>
-        <w:fldChar w:fldCharType="begin"/>
-      </w:r>
-      <w:r>
-        <w:instrText xml:space="preserve"> SEQ Figure \* ARABIC </w:instrText>
-      </w:r>
-      <w:r>
-        <w:fldChar w:fldCharType="separate"/>
-      </w:r>
-      <w:r>
-        <w:rPr>
-          <w:noProof/>
-        </w:rPr>
-        <w:t>3</w:t>
-      </w:r>
-      <w:r>
-        <w:rPr>
-          <w:noProof/>
-        </w:rPr>
-        <w:fldChar w:fldCharType="end"/>
-      </w:r>
+      <w:fldSimple w:instr=" SEQ Figure \* ARABIC ">
+        <w:r>
+          <w:rPr>
+            <w:noProof/>
+          </w:rPr>
+          <w:t>3</w:t>
+        </w:r>
+      </w:fldSimple>
       <w:r>
         <w:t>: CMOS layout for the DFFQBX1 cell.</w:t>
       </w:r>
@@ -19288,12 +19155,12 @@
       <w:pPr>
         <w:pStyle w:val="Heading1"/>
       </w:pPr>
-      <w:bookmarkStart w:id="7" w:name="_Toc437850262"/>
+      <w:bookmarkStart w:id="8" w:name="_Toc437850262"/>
       <w:r>
         <w:lastRenderedPageBreak/>
         <w:t>FA</w:t>
       </w:r>
-      <w:bookmarkEnd w:id="7"/>
+      <w:bookmarkEnd w:id="8"/>
     </w:p>
     <w:p>
       <w:r>
@@ -21332,24 +21199,14 @@
       <w:r>
         <w:t xml:space="preserve">Figure </w:t>
       </w:r>
-      <w:r>
-        <w:fldChar w:fldCharType="begin"/>
-      </w:r>
-      <w:r>
-        <w:instrText xml:space="preserve"> SEQ Figure \* ARABIC </w:instrText>
-      </w:r>
-      <w:r>
-        <w:fldChar w:fldCharType="separate"/>
-      </w:r>
-      <w:r>
-        <w:rPr>
-          <w:noProof/>
-        </w:rPr>
-        <w:t>1</w:t>
-      </w:r>
-      <w:r>
-        <w:fldChar w:fldCharType="end"/>
-      </w:r>
+      <w:fldSimple w:instr=" SEQ Figure \* ARABIC ">
+        <w:r>
+          <w:rPr>
+            <w:noProof/>
+          </w:rPr>
+          <w:t>1</w:t>
+        </w:r>
+      </w:fldSimple>
       <w:r>
         <w:t>: Symbol View for the FA cell.</w:t>
       </w:r>
@@ -21452,24 +21309,14 @@
       <w:r>
         <w:t xml:space="preserve">Figure </w:t>
       </w:r>
-      <w:r>
-        <w:fldChar w:fldCharType="begin"/>
-      </w:r>
-      <w:r>
-        <w:instrText xml:space="preserve"> SEQ Figure \* ARABIC </w:instrText>
-      </w:r>
-      <w:r>
-        <w:fldChar w:fldCharType="separate"/>
-      </w:r>
-      <w:r>
-        <w:rPr>
-          <w:noProof/>
-        </w:rPr>
-        <w:t>2</w:t>
-      </w:r>
-      <w:r>
-        <w:fldChar w:fldCharType="end"/>
-      </w:r>
+      <w:fldSimple w:instr=" SEQ Figure \* ARABIC ">
+        <w:r>
+          <w:rPr>
+            <w:noProof/>
+          </w:rPr>
+          <w:t>2</w:t>
+        </w:r>
+      </w:fldSimple>
       <w:r>
         <w:t>: CMOS schematic view for the FAX1 cell.</w:t>
       </w:r>
@@ -21543,24 +21390,14 @@
       <w:r>
         <w:t xml:space="preserve">Figure </w:t>
       </w:r>
-      <w:r>
-        <w:fldChar w:fldCharType="begin"/>
-      </w:r>
-      <w:r>
-        <w:instrText xml:space="preserve"> SEQ Figure \* ARABIC </w:instrText>
-      </w:r>
-      <w:r>
-        <w:fldChar w:fldCharType="separate"/>
-      </w:r>
-      <w:r>
-        <w:rPr>
-          <w:noProof/>
-        </w:rPr>
-        <w:t>3</w:t>
-      </w:r>
-      <w:r>
-        <w:fldChar w:fldCharType="end"/>
-      </w:r>
+      <w:fldSimple w:instr=" SEQ Figure \* ARABIC ">
+        <w:r>
+          <w:rPr>
+            <w:noProof/>
+          </w:rPr>
+          <w:t>3</w:t>
+        </w:r>
+      </w:fldSimple>
       <w:r>
         <w:t>: CMOS schematic view for the FAX</w:t>
       </w:r>
@@ -21670,24 +21507,14 @@
       <w:r>
         <w:t xml:space="preserve">Figure </w:t>
       </w:r>
-      <w:r>
-        <w:fldChar w:fldCharType="begin"/>
-      </w:r>
-      <w:r>
-        <w:instrText xml:space="preserve"> SEQ Figure \* ARABIC </w:instrText>
-      </w:r>
-      <w:r>
-        <w:fldChar w:fldCharType="separate"/>
-      </w:r>
-      <w:r>
-        <w:rPr>
-          <w:noProof/>
-        </w:rPr>
-        <w:t>4</w:t>
-      </w:r>
-      <w:r>
-        <w:fldChar w:fldCharType="end"/>
-      </w:r>
+      <w:fldSimple w:instr=" SEQ Figure \* ARABIC ">
+        <w:r>
+          <w:rPr>
+            <w:noProof/>
+          </w:rPr>
+          <w:t>4</w:t>
+        </w:r>
+      </w:fldSimple>
       <w:r>
         <w:t>: CMOS layout</w:t>
       </w:r>
@@ -21767,24 +21594,14 @@
       <w:r>
         <w:t xml:space="preserve">Figure </w:t>
       </w:r>
-      <w:r>
-        <w:fldChar w:fldCharType="begin"/>
-      </w:r>
-      <w:r>
-        <w:instrText xml:space="preserve"> SEQ Figure \* ARABIC </w:instrText>
-      </w:r>
-      <w:r>
-        <w:fldChar w:fldCharType="separate"/>
-      </w:r>
-      <w:r>
-        <w:rPr>
-          <w:noProof/>
-        </w:rPr>
-        <w:t>5</w:t>
-      </w:r>
-      <w:r>
-        <w:fldChar w:fldCharType="end"/>
-      </w:r>
+      <w:fldSimple w:instr=" SEQ Figure \* ARABIC ">
+        <w:r>
+          <w:rPr>
+            <w:noProof/>
+          </w:rPr>
+          <w:t>5</w:t>
+        </w:r>
+      </w:fldSimple>
       <w:r>
         <w:t>: CMOS layout view for the FAX2</w:t>
       </w:r>
@@ -21805,12 +21622,12 @@
       <w:pPr>
         <w:pStyle w:val="Heading1"/>
       </w:pPr>
-      <w:bookmarkStart w:id="8" w:name="_Toc437850263"/>
+      <w:bookmarkStart w:id="9" w:name="_Toc437850263"/>
       <w:r>
         <w:lastRenderedPageBreak/>
         <w:t>FIL</w:t>
       </w:r>
-      <w:bookmarkEnd w:id="8"/>
+      <w:bookmarkEnd w:id="9"/>
     </w:p>
     <w:p>
       <w:r>
@@ -22306,24 +22123,14 @@
       <w:r>
         <w:t xml:space="preserve">Figure </w:t>
       </w:r>
-      <w:r>
-        <w:fldChar w:fldCharType="begin"/>
-      </w:r>
-      <w:r>
-        <w:instrText xml:space="preserve"> SEQ Figure \* ARABIC </w:instrText>
-      </w:r>
-      <w:r>
-        <w:fldChar w:fldCharType="separate"/>
-      </w:r>
-      <w:r>
-        <w:rPr>
-          <w:noProof/>
-        </w:rPr>
-        <w:t>1</w:t>
-      </w:r>
-      <w:r>
-        <w:fldChar w:fldCharType="end"/>
-      </w:r>
+      <w:fldSimple w:instr=" SEQ Figure \* ARABIC ">
+        <w:r>
+          <w:rPr>
+            <w:noProof/>
+          </w:rPr>
+          <w:t>1</w:t>
+        </w:r>
+      </w:fldSimple>
       <w:r>
         <w:t>: CMOS layout view for the FILL1 cell.</w:t>
       </w:r>
@@ -22406,24 +22213,14 @@
       <w:r>
         <w:t xml:space="preserve">Figure </w:t>
       </w:r>
-      <w:r>
-        <w:fldChar w:fldCharType="begin"/>
-      </w:r>
-      <w:r>
-        <w:instrText xml:space="preserve"> SEQ Figure \* ARABIC </w:instrText>
-      </w:r>
-      <w:r>
-        <w:fldChar w:fldCharType="separate"/>
-      </w:r>
-      <w:r>
-        <w:rPr>
-          <w:noProof/>
-        </w:rPr>
-        <w:t>2</w:t>
-      </w:r>
-      <w:r>
-        <w:fldChar w:fldCharType="end"/>
-      </w:r>
+      <w:fldSimple w:instr=" SEQ Figure \* ARABIC ">
+        <w:r>
+          <w:rPr>
+            <w:noProof/>
+          </w:rPr>
+          <w:t>2</w:t>
+        </w:r>
+      </w:fldSimple>
       <w:r>
         <w:t>: CMOS layout view for the FILL</w:t>
       </w:r>
@@ -22519,24 +22316,14 @@
       <w:r>
         <w:t xml:space="preserve">Figure </w:t>
       </w:r>
-      <w:r>
-        <w:fldChar w:fldCharType="begin"/>
-      </w:r>
-      <w:r>
-        <w:instrText xml:space="preserve"> SEQ Figure \* ARABIC </w:instrText>
-      </w:r>
-      <w:r>
-        <w:fldChar w:fldCharType="separate"/>
-      </w:r>
-      <w:r>
-        <w:rPr>
-          <w:noProof/>
-        </w:rPr>
-        <w:t>3</w:t>
-      </w:r>
-      <w:r>
-        <w:fldChar w:fldCharType="end"/>
-      </w:r>
+      <w:fldSimple w:instr=" SEQ Figure \* ARABIC ">
+        <w:r>
+          <w:rPr>
+            <w:noProof/>
+          </w:rPr>
+          <w:t>3</w:t>
+        </w:r>
+      </w:fldSimple>
       <w:r>
         <w:t>: CMOS layout view for the FILL</w:t>
       </w:r>
@@ -22632,24 +22419,14 @@
       <w:r>
         <w:t xml:space="preserve">Figure </w:t>
       </w:r>
-      <w:r>
-        <w:fldChar w:fldCharType="begin"/>
-      </w:r>
-      <w:r>
-        <w:instrText xml:space="preserve"> SEQ Figure \* ARABIC </w:instrText>
-      </w:r>
-      <w:r>
-        <w:fldChar w:fldCharType="separate"/>
-      </w:r>
-      <w:r>
-        <w:rPr>
-          <w:noProof/>
-        </w:rPr>
-        <w:t>4</w:t>
-      </w:r>
-      <w:r>
-        <w:fldChar w:fldCharType="end"/>
-      </w:r>
+      <w:fldSimple w:instr=" SEQ Figure \* ARABIC ">
+        <w:r>
+          <w:rPr>
+            <w:noProof/>
+          </w:rPr>
+          <w:t>4</w:t>
+        </w:r>
+      </w:fldSimple>
       <w:r>
         <w:t>: CMOS layout view for the FILL</w:t>
       </w:r>
@@ -22745,24 +22522,14 @@
       <w:r>
         <w:t xml:space="preserve">Figure </w:t>
       </w:r>
-      <w:r>
-        <w:fldChar w:fldCharType="begin"/>
-      </w:r>
-      <w:r>
-        <w:instrText xml:space="preserve"> SEQ Figure \* ARABIC </w:instrText>
-      </w:r>
-      <w:r>
-        <w:fldChar w:fldCharType="separate"/>
-      </w:r>
-      <w:r>
-        <w:rPr>
-          <w:noProof/>
-        </w:rPr>
-        <w:t>5</w:t>
-      </w:r>
-      <w:r>
-        <w:fldChar w:fldCharType="end"/>
-      </w:r>
+      <w:fldSimple w:instr=" SEQ Figure \* ARABIC ">
+        <w:r>
+          <w:rPr>
+            <w:noProof/>
+          </w:rPr>
+          <w:t>5</w:t>
+        </w:r>
+      </w:fldSimple>
       <w:r>
         <w:t>: CMOS layout view for the FILL8</w:t>
       </w:r>
@@ -22783,12 +22550,12 @@
       <w:pPr>
         <w:pStyle w:val="Heading1"/>
       </w:pPr>
-      <w:bookmarkStart w:id="9" w:name="_Toc437850264"/>
+      <w:bookmarkStart w:id="10" w:name="_Toc437850264"/>
       <w:r>
         <w:lastRenderedPageBreak/>
         <w:t>INV</w:t>
       </w:r>
-      <w:bookmarkEnd w:id="9"/>
+      <w:bookmarkEnd w:id="10"/>
     </w:p>
     <w:p>
       <w:pPr>
@@ -24766,27 +24533,14 @@
       <w:r>
         <w:t xml:space="preserve">Figure </w:t>
       </w:r>
-      <w:r>
-        <w:fldChar w:fldCharType="begin"/>
-      </w:r>
-      <w:r>
-        <w:instrText xml:space="preserve"> SEQ Figure \* ARABIC </w:instrText>
-      </w:r>
-      <w:r>
-        <w:fldChar w:fldCharType="separate"/>
-      </w:r>
-      <w:r>
-        <w:rPr>
-          <w:noProof/>
-        </w:rPr>
-        <w:t>1</w:t>
-      </w:r>
-      <w:r>
-        <w:rPr>
-          <w:noProof/>
-        </w:rPr>
-        <w:fldChar w:fldCharType="end"/>
-      </w:r>
+      <w:fldSimple w:instr=" SEQ Figure \* ARABIC ">
+        <w:r>
+          <w:rPr>
+            <w:noProof/>
+          </w:rPr>
+          <w:t>1</w:t>
+        </w:r>
+      </w:fldSimple>
       <w:r>
         <w:t>: Symbol View for the inverter cell.</w:t>
       </w:r>
@@ -24911,27 +24665,14 @@
       <w:r>
         <w:t xml:space="preserve">Figure </w:t>
       </w:r>
-      <w:r>
-        <w:fldChar w:fldCharType="begin"/>
-      </w:r>
-      <w:r>
-        <w:instrText xml:space="preserve"> SEQ Figure \* ARABIC </w:instrText>
-      </w:r>
-      <w:r>
-        <w:fldChar w:fldCharType="separate"/>
-      </w:r>
-      <w:r>
-        <w:rPr>
-          <w:noProof/>
-        </w:rPr>
-        <w:t>2</w:t>
-      </w:r>
-      <w:r>
-        <w:rPr>
-          <w:noProof/>
-        </w:rPr>
-        <w:fldChar w:fldCharType="end"/>
-      </w:r>
+      <w:fldSimple w:instr=" SEQ Figure \* ARABIC ">
+        <w:r>
+          <w:rPr>
+            <w:noProof/>
+          </w:rPr>
+          <w:t>2</w:t>
+        </w:r>
+      </w:fldSimple>
       <w:r>
         <w:t>: CMOS Schematic for the INVX1 cell.</w:t>
       </w:r>
@@ -25099,27 +24840,14 @@
       <w:r>
         <w:t xml:space="preserve">Figure </w:t>
       </w:r>
-      <w:r>
-        <w:fldChar w:fldCharType="begin"/>
-      </w:r>
-      <w:r>
-        <w:instrText xml:space="preserve"> SEQ Figure \* ARABIC </w:instrText>
-      </w:r>
-      <w:r>
-        <w:fldChar w:fldCharType="separate"/>
-      </w:r>
-      <w:r>
-        <w:rPr>
-          <w:noProof/>
-        </w:rPr>
-        <w:t>3</w:t>
-      </w:r>
-      <w:r>
-        <w:rPr>
-          <w:noProof/>
-        </w:rPr>
-        <w:fldChar w:fldCharType="end"/>
-      </w:r>
+      <w:fldSimple w:instr=" SEQ Figure \* ARABIC ">
+        <w:r>
+          <w:rPr>
+            <w:noProof/>
+          </w:rPr>
+          <w:t>3</w:t>
+        </w:r>
+      </w:fldSimple>
       <w:r>
         <w:t>: CMOS layout for the INVX1 cell.</w:t>
       </w:r>
@@ -25203,27 +24931,14 @@
       <w:r>
         <w:t xml:space="preserve">Figure </w:t>
       </w:r>
-      <w:r>
-        <w:fldChar w:fldCharType="begin"/>
-      </w:r>
-      <w:r>
-        <w:instrText xml:space="preserve"> SEQ Figure \* ARABIC </w:instrText>
-      </w:r>
-      <w:r>
-        <w:fldChar w:fldCharType="separate"/>
-      </w:r>
-      <w:r>
-        <w:rPr>
-          <w:noProof/>
-        </w:rPr>
-        <w:t>4</w:t>
-      </w:r>
-      <w:r>
-        <w:rPr>
-          <w:noProof/>
-        </w:rPr>
-        <w:fldChar w:fldCharType="end"/>
-      </w:r>
+      <w:fldSimple w:instr=" SEQ Figure \* ARABIC ">
+        <w:r>
+          <w:rPr>
+            <w:noProof/>
+          </w:rPr>
+          <w:t>4</w:t>
+        </w:r>
+      </w:fldSimple>
       <w:r>
         <w:t>: CMOS layout for the INVX2 cell.</w:t>
       </w:r>
@@ -25301,27 +25016,14 @@
       <w:r>
         <w:t xml:space="preserve">Figure </w:t>
       </w:r>
-      <w:r>
-        <w:fldChar w:fldCharType="begin"/>
-      </w:r>
-      <w:r>
-        <w:instrText xml:space="preserve"> SEQ Figure \* ARABIC </w:instrText>
-      </w:r>
-      <w:r>
-        <w:fldChar w:fldCharType="separate"/>
-      </w:r>
-      <w:r>
-        <w:rPr>
-          <w:noProof/>
-        </w:rPr>
-        <w:t>5</w:t>
-      </w:r>
-      <w:r>
-        <w:rPr>
-          <w:noProof/>
-        </w:rPr>
-        <w:fldChar w:fldCharType="end"/>
-      </w:r>
+      <w:fldSimple w:instr=" SEQ Figure \* ARABIC ">
+        <w:r>
+          <w:rPr>
+            <w:noProof/>
+          </w:rPr>
+          <w:t>5</w:t>
+        </w:r>
+      </w:fldSimple>
       <w:r>
         <w:t>: CMOS layout for the INVX4 cell.</w:t>
       </w:r>
@@ -25399,27 +25101,14 @@
       <w:r>
         <w:t xml:space="preserve">Figure </w:t>
       </w:r>
-      <w:r>
-        <w:fldChar w:fldCharType="begin"/>
-      </w:r>
-      <w:r>
-        <w:instrText xml:space="preserve"> SEQ Figure \* ARABIC </w:instrText>
-      </w:r>
-      <w:r>
-        <w:fldChar w:fldCharType="separate"/>
-      </w:r>
-      <w:r>
-        <w:rPr>
-          <w:noProof/>
-        </w:rPr>
-        <w:t>6</w:t>
-      </w:r>
-      <w:r>
-        <w:rPr>
-          <w:noProof/>
-        </w:rPr>
-        <w:fldChar w:fldCharType="end"/>
-      </w:r>
+      <w:fldSimple w:instr=" SEQ Figure \* ARABIC ">
+        <w:r>
+          <w:rPr>
+            <w:noProof/>
+          </w:rPr>
+          <w:t>6</w:t>
+        </w:r>
+      </w:fldSimple>
       <w:proofErr w:type="gramStart"/>
       <w:r>
         <w:t>:CMOS</w:t>
@@ -25465,12 +25154,12 @@
       <w:pPr>
         <w:pStyle w:val="Heading1"/>
       </w:pPr>
-      <w:bookmarkStart w:id="10" w:name="_Toc437850265"/>
+      <w:bookmarkStart w:id="11" w:name="_Toc437850265"/>
       <w:r>
         <w:lastRenderedPageBreak/>
         <w:t>MUXINV</w:t>
       </w:r>
-      <w:bookmarkEnd w:id="10"/>
+      <w:bookmarkEnd w:id="11"/>
     </w:p>
     <w:p>
       <w:pPr>
@@ -27307,27 +26996,14 @@
       <w:r>
         <w:t xml:space="preserve">Figure </w:t>
       </w:r>
-      <w:r>
-        <w:fldChar w:fldCharType="begin"/>
-      </w:r>
-      <w:r>
-        <w:instrText xml:space="preserve"> SEQ Figure \* ARABIC </w:instrText>
-      </w:r>
-      <w:r>
-        <w:fldChar w:fldCharType="separate"/>
-      </w:r>
-      <w:r>
-        <w:rPr>
-          <w:noProof/>
-        </w:rPr>
-        <w:t>1</w:t>
-      </w:r>
-      <w:r>
-        <w:rPr>
-          <w:noProof/>
-        </w:rPr>
-        <w:fldChar w:fldCharType="end"/>
-      </w:r>
+      <w:fldSimple w:instr=" SEQ Figure \* ARABIC ">
+        <w:r>
+          <w:rPr>
+            <w:noProof/>
+          </w:rPr>
+          <w:t>1</w:t>
+        </w:r>
+      </w:fldSimple>
       <w:r>
         <w:t>: Symbol View for the MUXINV cell.</w:t>
       </w:r>
@@ -27433,27 +27109,14 @@
       <w:r>
         <w:t xml:space="preserve">Figure </w:t>
       </w:r>
-      <w:r>
-        <w:fldChar w:fldCharType="begin"/>
-      </w:r>
-      <w:r>
-        <w:instrText xml:space="preserve"> SEQ Figure \* ARABIC </w:instrText>
-      </w:r>
-      <w:r>
-        <w:fldChar w:fldCharType="separate"/>
-      </w:r>
-      <w:r>
-        <w:rPr>
-          <w:noProof/>
-        </w:rPr>
-        <w:t>2</w:t>
-      </w:r>
-      <w:r>
-        <w:rPr>
-          <w:noProof/>
-        </w:rPr>
-        <w:fldChar w:fldCharType="end"/>
-      </w:r>
+      <w:fldSimple w:instr=" SEQ Figure \* ARABIC ">
+        <w:r>
+          <w:rPr>
+            <w:noProof/>
+          </w:rPr>
+          <w:t>2</w:t>
+        </w:r>
+      </w:fldSimple>
       <w:r>
         <w:t>: CMOS Schematic for the MUXINV2X1 cell.</w:t>
       </w:r>
@@ -27569,27 +27232,14 @@
       <w:r>
         <w:t xml:space="preserve">Figure </w:t>
       </w:r>
-      <w:r>
-        <w:fldChar w:fldCharType="begin"/>
-      </w:r>
-      <w:r>
-        <w:instrText xml:space="preserve"> SEQ Figure \* ARABIC </w:instrText>
-      </w:r>
-      <w:r>
-        <w:fldChar w:fldCharType="separate"/>
-      </w:r>
-      <w:r>
-        <w:rPr>
-          <w:noProof/>
-        </w:rPr>
-        <w:t>3</w:t>
-      </w:r>
-      <w:r>
-        <w:rPr>
-          <w:noProof/>
-        </w:rPr>
-        <w:fldChar w:fldCharType="end"/>
-      </w:r>
+      <w:fldSimple w:instr=" SEQ Figure \* ARABIC ">
+        <w:r>
+          <w:rPr>
+            <w:noProof/>
+          </w:rPr>
+          <w:t>3</w:t>
+        </w:r>
+      </w:fldSimple>
       <w:r>
         <w:t>: CMOS layout for the MUXINV2X1 cell.</w:t>
       </w:r>
@@ -27625,12 +27275,12 @@
       <w:pPr>
         <w:pStyle w:val="Heading1"/>
       </w:pPr>
-      <w:bookmarkStart w:id="11" w:name="_Toc437850266"/>
+      <w:bookmarkStart w:id="12" w:name="_Toc437850266"/>
       <w:r>
         <w:lastRenderedPageBreak/>
         <w:t>NAND</w:t>
       </w:r>
-      <w:bookmarkEnd w:id="11"/>
+      <w:bookmarkEnd w:id="12"/>
     </w:p>
     <w:p>
       <w:pPr>
@@ -29310,27 +28960,14 @@
       <w:r>
         <w:t xml:space="preserve">Figure </w:t>
       </w:r>
-      <w:r>
-        <w:fldChar w:fldCharType="begin"/>
-      </w:r>
-      <w:r>
-        <w:instrText xml:space="preserve"> SEQ Figure \* ARABIC </w:instrText>
-      </w:r>
-      <w:r>
-        <w:fldChar w:fldCharType="separate"/>
-      </w:r>
-      <w:r>
-        <w:rPr>
-          <w:noProof/>
-        </w:rPr>
-        <w:t>1</w:t>
-      </w:r>
-      <w:r>
-        <w:rPr>
-          <w:noProof/>
-        </w:rPr>
-        <w:fldChar w:fldCharType="end"/>
-      </w:r>
+      <w:fldSimple w:instr=" SEQ Figure \* ARABIC ">
+        <w:r>
+          <w:rPr>
+            <w:noProof/>
+          </w:rPr>
+          <w:t>1</w:t>
+        </w:r>
+      </w:fldSimple>
       <w:r>
         <w:t xml:space="preserve">: Symbol View for the NAND </w:t>
       </w:r>
@@ -29430,27 +29067,14 @@
       <w:r>
         <w:t xml:space="preserve">Figure </w:t>
       </w:r>
-      <w:r>
-        <w:fldChar w:fldCharType="begin"/>
-      </w:r>
-      <w:r>
-        <w:instrText xml:space="preserve"> SEQ Figure \* ARABIC </w:instrText>
-      </w:r>
-      <w:r>
-        <w:fldChar w:fldCharType="separate"/>
-      </w:r>
-      <w:r>
-        <w:rPr>
-          <w:noProof/>
-        </w:rPr>
-        <w:t>2</w:t>
-      </w:r>
-      <w:r>
-        <w:rPr>
-          <w:noProof/>
-        </w:rPr>
-        <w:fldChar w:fldCharType="end"/>
-      </w:r>
+      <w:fldSimple w:instr=" SEQ Figure \* ARABIC ">
+        <w:r>
+          <w:rPr>
+            <w:noProof/>
+          </w:rPr>
+          <w:t>2</w:t>
+        </w:r>
+      </w:fldSimple>
       <w:r>
         <w:t>: CMOS Schematic for the NAND2</w:t>
       </w:r>
@@ -29565,27 +29189,14 @@
       <w:r>
         <w:t xml:space="preserve">Figure </w:t>
       </w:r>
-      <w:r>
-        <w:fldChar w:fldCharType="begin"/>
-      </w:r>
-      <w:r>
-        <w:instrText xml:space="preserve"> SEQ Figure \* ARABIC </w:instrText>
-      </w:r>
-      <w:r>
-        <w:fldChar w:fldCharType="separate"/>
-      </w:r>
-      <w:r>
-        <w:rPr>
-          <w:noProof/>
-        </w:rPr>
-        <w:t>3</w:t>
-      </w:r>
-      <w:r>
-        <w:rPr>
-          <w:noProof/>
-        </w:rPr>
-        <w:fldChar w:fldCharType="end"/>
-      </w:r>
+      <w:fldSimple w:instr=" SEQ Figure \* ARABIC ">
+        <w:r>
+          <w:rPr>
+            <w:noProof/>
+          </w:rPr>
+          <w:t>3</w:t>
+        </w:r>
+      </w:fldSimple>
       <w:r>
         <w:t>: CMOS layout for the NAND2</w:t>
       </w:r>
@@ -29662,27 +29273,14 @@
       <w:r>
         <w:t xml:space="preserve">Figure </w:t>
       </w:r>
-      <w:r>
-        <w:fldChar w:fldCharType="begin"/>
-      </w:r>
-      <w:r>
-        <w:instrText xml:space="preserve"> SEQ Figure \* ARABIC </w:instrText>
-      </w:r>
-      <w:r>
-        <w:fldChar w:fldCharType="separate"/>
-      </w:r>
-      <w:r>
-        <w:rPr>
-          <w:noProof/>
-        </w:rPr>
-        <w:t>4</w:t>
-      </w:r>
-      <w:r>
-        <w:rPr>
-          <w:noProof/>
-        </w:rPr>
-        <w:fldChar w:fldCharType="end"/>
-      </w:r>
+      <w:fldSimple w:instr=" SEQ Figure \* ARABIC ">
+        <w:r>
+          <w:rPr>
+            <w:noProof/>
+          </w:rPr>
+          <w:t>4</w:t>
+        </w:r>
+      </w:fldSimple>
       <w:r>
         <w:t>: CMOS layout for the NAND2X2</w:t>
       </w:r>
@@ -29725,12 +29323,12 @@
       <w:pPr>
         <w:pStyle w:val="Heading1"/>
       </w:pPr>
-      <w:bookmarkStart w:id="12" w:name="_Toc437850267"/>
+      <w:bookmarkStart w:id="13" w:name="_Toc437850267"/>
       <w:r>
         <w:lastRenderedPageBreak/>
         <w:t>NOR</w:t>
       </w:r>
-      <w:bookmarkEnd w:id="12"/>
+      <w:bookmarkEnd w:id="13"/>
     </w:p>
     <w:p>
       <w:pPr>
@@ -31331,27 +30929,14 @@
       <w:r>
         <w:t xml:space="preserve">Figure </w:t>
       </w:r>
-      <w:r>
-        <w:fldChar w:fldCharType="begin"/>
-      </w:r>
-      <w:r>
-        <w:instrText xml:space="preserve"> SEQ Figure \* ARABIC </w:instrText>
-      </w:r>
-      <w:r>
-        <w:fldChar w:fldCharType="separate"/>
-      </w:r>
-      <w:r>
-        <w:rPr>
-          <w:noProof/>
-        </w:rPr>
-        <w:t>1</w:t>
-      </w:r>
-      <w:r>
-        <w:rPr>
-          <w:noProof/>
-        </w:rPr>
-        <w:fldChar w:fldCharType="end"/>
-      </w:r>
+      <w:fldSimple w:instr=" SEQ Figure \* ARABIC ">
+        <w:r>
+          <w:rPr>
+            <w:noProof/>
+          </w:rPr>
+          <w:t>1</w:t>
+        </w:r>
+      </w:fldSimple>
       <w:r>
         <w:t>: Symbol View for the NOR</w:t>
       </w:r>
@@ -31464,27 +31049,14 @@
       <w:r>
         <w:t xml:space="preserve">Figure </w:t>
       </w:r>
-      <w:r>
-        <w:fldChar w:fldCharType="begin"/>
-      </w:r>
-      <w:r>
-        <w:instrText xml:space="preserve"> SEQ Figure \* ARABIC </w:instrText>
-      </w:r>
-      <w:r>
-        <w:fldChar w:fldCharType="separate"/>
-      </w:r>
-      <w:r>
-        <w:rPr>
-          <w:noProof/>
-        </w:rPr>
-        <w:t>2</w:t>
-      </w:r>
-      <w:r>
-        <w:rPr>
-          <w:noProof/>
-        </w:rPr>
-        <w:fldChar w:fldCharType="end"/>
-      </w:r>
+      <w:fldSimple w:instr=" SEQ Figure \* ARABIC ">
+        <w:r>
+          <w:rPr>
+            <w:noProof/>
+          </w:rPr>
+          <w:t>2</w:t>
+        </w:r>
+      </w:fldSimple>
       <w:r>
         <w:t>:  CMOS Schematic for the NOR</w:t>
       </w:r>
@@ -31572,27 +31144,14 @@
       <w:r>
         <w:t xml:space="preserve">Figure </w:t>
       </w:r>
-      <w:r>
-        <w:fldChar w:fldCharType="begin"/>
-      </w:r>
-      <w:r>
-        <w:instrText xml:space="preserve"> SEQ Figure \* ARABIC </w:instrText>
-      </w:r>
-      <w:r>
-        <w:fldChar w:fldCharType="separate"/>
-      </w:r>
-      <w:r>
-        <w:rPr>
-          <w:noProof/>
-        </w:rPr>
-        <w:t>3</w:t>
-      </w:r>
-      <w:r>
-        <w:rPr>
-          <w:noProof/>
-        </w:rPr>
-        <w:fldChar w:fldCharType="end"/>
-      </w:r>
+      <w:fldSimple w:instr=" SEQ Figure \* ARABIC ">
+        <w:r>
+          <w:rPr>
+            <w:noProof/>
+          </w:rPr>
+          <w:t>3</w:t>
+        </w:r>
+      </w:fldSimple>
       <w:r>
         <w:t>:</w:t>
       </w:r>
@@ -31725,27 +31284,14 @@
       <w:r>
         <w:t xml:space="preserve">Figure </w:t>
       </w:r>
-      <w:r>
-        <w:fldChar w:fldCharType="begin"/>
-      </w:r>
-      <w:r>
-        <w:instrText xml:space="preserve"> SEQ Figure \* ARABIC </w:instrText>
-      </w:r>
-      <w:r>
-        <w:fldChar w:fldCharType="separate"/>
-      </w:r>
-      <w:r>
-        <w:rPr>
-          <w:noProof/>
-        </w:rPr>
-        <w:t>4</w:t>
-      </w:r>
-      <w:r>
-        <w:rPr>
-          <w:noProof/>
-        </w:rPr>
-        <w:fldChar w:fldCharType="end"/>
-      </w:r>
+      <w:fldSimple w:instr=" SEQ Figure \* ARABIC ">
+        <w:r>
+          <w:rPr>
+            <w:noProof/>
+          </w:rPr>
+          <w:t>4</w:t>
+        </w:r>
+      </w:fldSimple>
       <w:r>
         <w:t>: CMOS layout for the NOR</w:t>
       </w:r>
@@ -31843,27 +31389,14 @@
       <w:r>
         <w:t xml:space="preserve">Figure </w:t>
       </w:r>
-      <w:r>
-        <w:fldChar w:fldCharType="begin"/>
-      </w:r>
-      <w:r>
-        <w:instrText xml:space="preserve"> SEQ Figure \* ARABIC </w:instrText>
-      </w:r>
-      <w:r>
-        <w:fldChar w:fldCharType="separate"/>
-      </w:r>
-      <w:r>
-        <w:rPr>
-          <w:noProof/>
-        </w:rPr>
-        <w:t>5</w:t>
-      </w:r>
-      <w:r>
-        <w:rPr>
-          <w:noProof/>
-        </w:rPr>
-        <w:fldChar w:fldCharType="end"/>
-      </w:r>
+      <w:fldSimple w:instr=" SEQ Figure \* ARABIC ">
+        <w:r>
+          <w:rPr>
+            <w:noProof/>
+          </w:rPr>
+          <w:t>5</w:t>
+        </w:r>
+      </w:fldSimple>
       <w:r>
         <w:t xml:space="preserve">: CMOS layout for </w:t>
       </w:r>
@@ -31933,11 +31466,11 @@
       <w:pPr>
         <w:pStyle w:val="Heading1"/>
       </w:pPr>
-      <w:bookmarkStart w:id="13" w:name="_Toc437850268"/>
+      <w:bookmarkStart w:id="14" w:name="_Toc437850268"/>
       <w:r>
         <w:t>OAI21</w:t>
       </w:r>
-      <w:bookmarkEnd w:id="13"/>
+      <w:bookmarkEnd w:id="14"/>
     </w:p>
     <w:p>
       <w:r>
@@ -33937,24 +33470,14 @@
       <w:r>
         <w:t xml:space="preserve">Figure </w:t>
       </w:r>
-      <w:r>
-        <w:fldChar w:fldCharType="begin"/>
-      </w:r>
-      <w:r>
-        <w:instrText xml:space="preserve"> SEQ Figure \* ARABIC </w:instrText>
-      </w:r>
-      <w:r>
-        <w:fldChar w:fldCharType="separate"/>
-      </w:r>
-      <w:r>
-        <w:rPr>
-          <w:noProof/>
-        </w:rPr>
-        <w:t>2</w:t>
-      </w:r>
-      <w:r>
-        <w:fldChar w:fldCharType="end"/>
-      </w:r>
+      <w:fldSimple w:instr=" SEQ Figure \* ARABIC ">
+        <w:r>
+          <w:rPr>
+            <w:noProof/>
+          </w:rPr>
+          <w:t>2</w:t>
+        </w:r>
+      </w:fldSimple>
       <w:r>
         <w:t>: CMOS schematic view for the AOI21X1 cell.</w:t>
       </w:r>
@@ -34066,24 +33589,14 @@
       <w:r>
         <w:t xml:space="preserve">Figure </w:t>
       </w:r>
-      <w:r>
-        <w:fldChar w:fldCharType="begin"/>
-      </w:r>
-      <w:r>
-        <w:instrText xml:space="preserve"> SEQ Figure \* ARABIC </w:instrText>
-      </w:r>
-      <w:r>
-        <w:fldChar w:fldCharType="separate"/>
-      </w:r>
-      <w:r>
-        <w:rPr>
-          <w:noProof/>
-        </w:rPr>
-        <w:t>3</w:t>
-      </w:r>
-      <w:r>
-        <w:fldChar w:fldCharType="end"/>
-      </w:r>
+      <w:fldSimple w:instr=" SEQ Figure \* ARABIC ">
+        <w:r>
+          <w:rPr>
+            <w:noProof/>
+          </w:rPr>
+          <w:t>3</w:t>
+        </w:r>
+      </w:fldSimple>
       <w:r>
         <w:t>: CMOS layout view for the OAI21x1 cell.</w:t>
       </w:r>
@@ -34124,12 +33637,12 @@
       <w:pPr>
         <w:pStyle w:val="Heading1"/>
       </w:pPr>
-      <w:bookmarkStart w:id="14" w:name="_Toc437850269"/>
+      <w:bookmarkStart w:id="15" w:name="_Toc437850269"/>
       <w:r>
         <w:lastRenderedPageBreak/>
         <w:t>OAI22</w:t>
       </w:r>
-      <w:bookmarkEnd w:id="14"/>
+      <w:bookmarkEnd w:id="15"/>
     </w:p>
     <w:p/>
     <w:p>
@@ -36544,24 +36057,14 @@
       <w:r>
         <w:t xml:space="preserve">Figure </w:t>
       </w:r>
-      <w:r>
-        <w:fldChar w:fldCharType="begin"/>
-      </w:r>
-      <w:r>
-        <w:instrText xml:space="preserve"> SEQ Figure \* ARABIC </w:instrText>
-      </w:r>
-      <w:r>
-        <w:fldChar w:fldCharType="separate"/>
-      </w:r>
-      <w:r>
-        <w:rPr>
-          <w:noProof/>
-        </w:rPr>
-        <w:t>1</w:t>
-      </w:r>
-      <w:r>
-        <w:fldChar w:fldCharType="end"/>
-      </w:r>
+      <w:fldSimple w:instr=" SEQ Figure \* ARABIC ">
+        <w:r>
+          <w:rPr>
+            <w:noProof/>
+          </w:rPr>
+          <w:t>1</w:t>
+        </w:r>
+      </w:fldSimple>
       <w:r>
         <w:t>: Symbol View for the OAI22 cell.</w:t>
       </w:r>
@@ -36664,24 +36167,14 @@
       <w:r>
         <w:t xml:space="preserve">Figure </w:t>
       </w:r>
-      <w:r>
-        <w:fldChar w:fldCharType="begin"/>
-      </w:r>
-      <w:r>
-        <w:instrText xml:space="preserve"> SEQ Figure \* ARABIC </w:instrText>
-      </w:r>
-      <w:r>
-        <w:fldChar w:fldCharType="separate"/>
-      </w:r>
-      <w:r>
-        <w:rPr>
-          <w:noProof/>
-        </w:rPr>
-        <w:t>2</w:t>
-      </w:r>
-      <w:r>
-        <w:fldChar w:fldCharType="end"/>
-      </w:r>
+      <w:fldSimple w:instr=" SEQ Figure \* ARABIC ">
+        <w:r>
+          <w:rPr>
+            <w:noProof/>
+          </w:rPr>
+          <w:t>2</w:t>
+        </w:r>
+      </w:fldSimple>
       <w:r>
         <w:t>: CMOS Schematic for the OAI22x1 cell.</w:t>
       </w:r>
@@ -36790,24 +36283,14 @@
       <w:r>
         <w:t xml:space="preserve">Figure </w:t>
       </w:r>
-      <w:r>
-        <w:fldChar w:fldCharType="begin"/>
-      </w:r>
-      <w:r>
-        <w:instrText xml:space="preserve"> SEQ Figure \* ARABIC </w:instrText>
-      </w:r>
-      <w:r>
-        <w:fldChar w:fldCharType="separate"/>
-      </w:r>
-      <w:r>
-        <w:rPr>
-          <w:noProof/>
-        </w:rPr>
-        <w:t>3</w:t>
-      </w:r>
-      <w:r>
-        <w:fldChar w:fldCharType="end"/>
-      </w:r>
+      <w:fldSimple w:instr=" SEQ Figure \* ARABIC ">
+        <w:r>
+          <w:rPr>
+            <w:noProof/>
+          </w:rPr>
+          <w:t>3</w:t>
+        </w:r>
+      </w:fldSimple>
       <w:r>
         <w:t>: CMOS layout for the OAI22X1 cell.</w:t>
       </w:r>
@@ -36841,12 +36324,12 @@
       <w:pPr>
         <w:pStyle w:val="Heading1"/>
       </w:pPr>
-      <w:bookmarkStart w:id="15" w:name="_Toc437850270"/>
+      <w:bookmarkStart w:id="16" w:name="_Toc437850270"/>
       <w:r>
         <w:lastRenderedPageBreak/>
         <w:t>TIEHI</w:t>
       </w:r>
-      <w:bookmarkEnd w:id="15"/>
+      <w:bookmarkEnd w:id="16"/>
     </w:p>
     <w:p>
       <w:pPr>
@@ -37257,27 +36740,14 @@
       <w:r>
         <w:t xml:space="preserve">Figure </w:t>
       </w:r>
-      <w:r>
-        <w:fldChar w:fldCharType="begin"/>
-      </w:r>
-      <w:r>
-        <w:instrText xml:space="preserve"> SEQ Figure \* ARABIC </w:instrText>
-      </w:r>
-      <w:r>
-        <w:fldChar w:fldCharType="separate"/>
-      </w:r>
-      <w:r>
-        <w:rPr>
-          <w:noProof/>
-        </w:rPr>
-        <w:t>1</w:t>
-      </w:r>
-      <w:r>
-        <w:rPr>
-          <w:noProof/>
-        </w:rPr>
-        <w:fldChar w:fldCharType="end"/>
-      </w:r>
+      <w:fldSimple w:instr=" SEQ Figure \* ARABIC ">
+        <w:r>
+          <w:rPr>
+            <w:noProof/>
+          </w:rPr>
+          <w:t>1</w:t>
+        </w:r>
+      </w:fldSimple>
       <w:r>
         <w:t>: Symbol View for the TIEHI</w:t>
       </w:r>
@@ -37392,27 +36862,14 @@
       <w:r>
         <w:t xml:space="preserve">Figure </w:t>
       </w:r>
-      <w:r>
-        <w:fldChar w:fldCharType="begin"/>
-      </w:r>
-      <w:r>
-        <w:instrText xml:space="preserve"> SEQ Figure \* ARABIC </w:instrText>
-      </w:r>
-      <w:r>
-        <w:fldChar w:fldCharType="separate"/>
-      </w:r>
-      <w:r>
-        <w:rPr>
-          <w:noProof/>
-        </w:rPr>
-        <w:t>2</w:t>
-      </w:r>
-      <w:r>
-        <w:rPr>
-          <w:noProof/>
-        </w:rPr>
-        <w:fldChar w:fldCharType="end"/>
-      </w:r>
+      <w:fldSimple w:instr=" SEQ Figure \* ARABIC ">
+        <w:r>
+          <w:rPr>
+            <w:noProof/>
+          </w:rPr>
+          <w:t>2</w:t>
+        </w:r>
+      </w:fldSimple>
       <w:r>
         <w:t>: CMOS Schematic for the TIEHI</w:t>
       </w:r>
@@ -37518,27 +36975,14 @@
       <w:r>
         <w:t xml:space="preserve">Figure </w:t>
       </w:r>
-      <w:r>
-        <w:fldChar w:fldCharType="begin"/>
-      </w:r>
-      <w:r>
-        <w:instrText xml:space="preserve"> SEQ Figure \* ARABIC </w:instrText>
-      </w:r>
-      <w:r>
-        <w:fldChar w:fldCharType="separate"/>
-      </w:r>
-      <w:r>
-        <w:rPr>
-          <w:noProof/>
-        </w:rPr>
-        <w:t>3</w:t>
-      </w:r>
-      <w:r>
-        <w:rPr>
-          <w:noProof/>
-        </w:rPr>
-        <w:fldChar w:fldCharType="end"/>
-      </w:r>
+      <w:fldSimple w:instr=" SEQ Figure \* ARABIC ">
+        <w:r>
+          <w:rPr>
+            <w:noProof/>
+          </w:rPr>
+          <w:t>3</w:t>
+        </w:r>
+      </w:fldSimple>
       <w:r>
         <w:t>: CMOS layout for the TIEHI</w:t>
       </w:r>
@@ -37563,12 +37007,12 @@
       <w:pPr>
         <w:pStyle w:val="Heading1"/>
       </w:pPr>
-      <w:bookmarkStart w:id="16" w:name="_Toc437850271"/>
+      <w:bookmarkStart w:id="17" w:name="_Toc437850271"/>
       <w:r>
         <w:lastRenderedPageBreak/>
         <w:t>TIELO</w:t>
       </w:r>
-      <w:bookmarkEnd w:id="16"/>
+      <w:bookmarkEnd w:id="17"/>
     </w:p>
     <w:p>
       <w:pPr>
@@ -38050,27 +37494,14 @@
       <w:r>
         <w:t xml:space="preserve">Figure </w:t>
       </w:r>
-      <w:r>
-        <w:fldChar w:fldCharType="begin"/>
-      </w:r>
-      <w:r>
-        <w:instrText xml:space="preserve"> SEQ Figure \* ARABIC </w:instrText>
-      </w:r>
-      <w:r>
-        <w:fldChar w:fldCharType="separate"/>
-      </w:r>
-      <w:r>
-        <w:rPr>
-          <w:noProof/>
-        </w:rPr>
-        <w:t>1</w:t>
-      </w:r>
-      <w:r>
-        <w:rPr>
-          <w:noProof/>
-        </w:rPr>
-        <w:fldChar w:fldCharType="end"/>
-      </w:r>
+      <w:fldSimple w:instr=" SEQ Figure \* ARABIC ">
+        <w:r>
+          <w:rPr>
+            <w:noProof/>
+          </w:rPr>
+          <w:t>1</w:t>
+        </w:r>
+      </w:fldSimple>
       <w:r>
         <w:t>: Symbol View for the TIELO</w:t>
       </w:r>
@@ -38167,27 +37598,14 @@
       <w:r>
         <w:t xml:space="preserve">Figure </w:t>
       </w:r>
-      <w:r>
-        <w:fldChar w:fldCharType="begin"/>
-      </w:r>
-      <w:r>
-        <w:instrText xml:space="preserve"> SEQ Figure \* ARABIC </w:instrText>
-      </w:r>
-      <w:r>
-        <w:fldChar w:fldCharType="separate"/>
-      </w:r>
-      <w:r>
-        <w:rPr>
-          <w:noProof/>
-        </w:rPr>
-        <w:t>2</w:t>
-      </w:r>
-      <w:r>
-        <w:rPr>
-          <w:noProof/>
-        </w:rPr>
-        <w:fldChar w:fldCharType="end"/>
-      </w:r>
+      <w:fldSimple w:instr=" SEQ Figure \* ARABIC ">
+        <w:r>
+          <w:rPr>
+            <w:noProof/>
+          </w:rPr>
+          <w:t>2</w:t>
+        </w:r>
+      </w:fldSimple>
       <w:r>
         <w:t xml:space="preserve">: </w:t>
       </w:r>
@@ -38288,27 +37706,14 @@
       <w:r>
         <w:t xml:space="preserve">Figure </w:t>
       </w:r>
-      <w:r>
-        <w:fldChar w:fldCharType="begin"/>
-      </w:r>
-      <w:r>
-        <w:instrText xml:space="preserve"> SEQ Figure \* ARABIC </w:instrText>
-      </w:r>
-      <w:r>
-        <w:fldChar w:fldCharType="separate"/>
-      </w:r>
-      <w:r>
-        <w:rPr>
-          <w:noProof/>
-        </w:rPr>
-        <w:t>3</w:t>
-      </w:r>
-      <w:r>
-        <w:rPr>
-          <w:noProof/>
-        </w:rPr>
-        <w:fldChar w:fldCharType="end"/>
-      </w:r>
+      <w:fldSimple w:instr=" SEQ Figure \* ARABIC ">
+        <w:r>
+          <w:rPr>
+            <w:noProof/>
+          </w:rPr>
+          <w:t>3</w:t>
+        </w:r>
+      </w:fldSimple>
       <w:r>
         <w:t>: CMOS layout for the TIELO</w:t>
       </w:r>
@@ -38363,12 +37768,12 @@
       <w:pPr>
         <w:pStyle w:val="Heading1"/>
       </w:pPr>
-      <w:bookmarkStart w:id="17" w:name="_Toc437850272"/>
+      <w:bookmarkStart w:id="18" w:name="_Toc437850272"/>
       <w:r>
         <w:lastRenderedPageBreak/>
         <w:t>TRINV</w:t>
       </w:r>
-      <w:bookmarkEnd w:id="17"/>
+      <w:bookmarkEnd w:id="18"/>
     </w:p>
     <w:p>
       <w:pPr>
@@ -40091,27 +39496,14 @@
       <w:r>
         <w:t xml:space="preserve">Figure </w:t>
       </w:r>
-      <w:r>
-        <w:fldChar w:fldCharType="begin"/>
-      </w:r>
-      <w:r>
-        <w:instrText xml:space="preserve"> SEQ Figure \* ARABIC </w:instrText>
-      </w:r>
-      <w:r>
-        <w:fldChar w:fldCharType="separate"/>
-      </w:r>
-      <w:r>
-        <w:rPr>
-          <w:noProof/>
-        </w:rPr>
-        <w:t>1</w:t>
-      </w:r>
-      <w:r>
-        <w:rPr>
-          <w:noProof/>
-        </w:rPr>
-        <w:fldChar w:fldCharType="end"/>
-      </w:r>
+      <w:fldSimple w:instr=" SEQ Figure \* ARABIC ">
+        <w:r>
+          <w:rPr>
+            <w:noProof/>
+          </w:rPr>
+          <w:t>1</w:t>
+        </w:r>
+      </w:fldSimple>
       <w:r>
         <w:t>: Symbol View for the TRINV cell</w:t>
       </w:r>
@@ -40220,27 +39612,14 @@
       <w:r>
         <w:t xml:space="preserve">Figure </w:t>
       </w:r>
-      <w:r>
-        <w:fldChar w:fldCharType="begin"/>
-      </w:r>
-      <w:r>
-        <w:instrText xml:space="preserve"> SEQ Figure \* ARABIC </w:instrText>
-      </w:r>
-      <w:r>
-        <w:fldChar w:fldCharType="separate"/>
-      </w:r>
-      <w:r>
-        <w:rPr>
-          <w:noProof/>
-        </w:rPr>
-        <w:t>2</w:t>
-      </w:r>
-      <w:r>
-        <w:rPr>
-          <w:noProof/>
-        </w:rPr>
-        <w:fldChar w:fldCharType="end"/>
-      </w:r>
+      <w:fldSimple w:instr=" SEQ Figure \* ARABIC ">
+        <w:r>
+          <w:rPr>
+            <w:noProof/>
+          </w:rPr>
+          <w:t>2</w:t>
+        </w:r>
+      </w:fldSimple>
       <w:r>
         <w:t>: CMOS Schematic for TRINV cell.</w:t>
       </w:r>
@@ -40343,27 +39722,14 @@
       <w:r>
         <w:t xml:space="preserve">Figure </w:t>
       </w:r>
-      <w:r>
-        <w:fldChar w:fldCharType="begin"/>
-      </w:r>
-      <w:r>
-        <w:instrText xml:space="preserve"> SEQ Figure \* ARABIC </w:instrText>
-      </w:r>
-      <w:r>
-        <w:fldChar w:fldCharType="separate"/>
-      </w:r>
-      <w:r>
-        <w:rPr>
-          <w:noProof/>
-        </w:rPr>
-        <w:t>3</w:t>
-      </w:r>
-      <w:r>
-        <w:rPr>
-          <w:noProof/>
-        </w:rPr>
-        <w:fldChar w:fldCharType="end"/>
-      </w:r>
+      <w:fldSimple w:instr=" SEQ Figure \* ARABIC ">
+        <w:r>
+          <w:rPr>
+            <w:noProof/>
+          </w:rPr>
+          <w:t>3</w:t>
+        </w:r>
+      </w:fldSimple>
       <w:r>
         <w:t>: CMOS layout for TRINV cell.</w:t>
       </w:r>
@@ -40393,12 +39759,12 @@
       <w:pPr>
         <w:pStyle w:val="Heading1"/>
       </w:pPr>
-      <w:bookmarkStart w:id="18" w:name="_Toc437850273"/>
+      <w:bookmarkStart w:id="19" w:name="_Toc437850273"/>
       <w:r>
         <w:lastRenderedPageBreak/>
         <w:t>XOR</w:t>
       </w:r>
-      <w:bookmarkEnd w:id="18"/>
+      <w:bookmarkEnd w:id="19"/>
     </w:p>
     <w:p>
       <w:pPr>
@@ -41606,8 +40972,6 @@
           <w:b/>
         </w:rPr>
       </w:pPr>
-      <w:bookmarkStart w:id="19" w:name="_GoBack"/>
-      <w:bookmarkEnd w:id="19"/>
       <w:r>
         <w:rPr>
           <w:b/>
@@ -41862,27 +41226,14 @@
       <w:r>
         <w:t xml:space="preserve">Figure </w:t>
       </w:r>
-      <w:r>
-        <w:fldChar w:fldCharType="begin"/>
-      </w:r>
-      <w:r>
-        <w:instrText xml:space="preserve"> SEQ Figure \* ARABIC </w:instrText>
-      </w:r>
-      <w:r>
-        <w:fldChar w:fldCharType="separate"/>
-      </w:r>
-      <w:r>
-        <w:rPr>
-          <w:noProof/>
-        </w:rPr>
-        <w:t>1</w:t>
-      </w:r>
-      <w:r>
-        <w:rPr>
-          <w:noProof/>
-        </w:rPr>
-        <w:fldChar w:fldCharType="end"/>
-      </w:r>
+      <w:fldSimple w:instr=" SEQ Figure \* ARABIC ">
+        <w:r>
+          <w:rPr>
+            <w:noProof/>
+          </w:rPr>
+          <w:t>1</w:t>
+        </w:r>
+      </w:fldSimple>
       <w:r>
         <w:t>: Symbol View for the X</w:t>
       </w:r>
@@ -41981,27 +41332,14 @@
       <w:r>
         <w:t xml:space="preserve">Figure </w:t>
       </w:r>
-      <w:r>
-        <w:fldChar w:fldCharType="begin"/>
-      </w:r>
-      <w:r>
-        <w:instrText xml:space="preserve"> SEQ Figure \* ARABIC </w:instrText>
-      </w:r>
-      <w:r>
-        <w:fldChar w:fldCharType="separate"/>
-      </w:r>
-      <w:r>
-        <w:rPr>
-          <w:noProof/>
-        </w:rPr>
-        <w:t>2</w:t>
-      </w:r>
-      <w:r>
-        <w:rPr>
-          <w:noProof/>
-        </w:rPr>
-        <w:fldChar w:fldCharType="end"/>
-      </w:r>
+      <w:fldSimple w:instr=" SEQ Figure \* ARABIC ">
+        <w:r>
+          <w:rPr>
+            <w:noProof/>
+          </w:rPr>
+          <w:t>2</w:t>
+        </w:r>
+      </w:fldSimple>
       <w:r>
         <w:t xml:space="preserve">: </w:t>
       </w:r>
@@ -42113,27 +41451,14 @@
       <w:r>
         <w:t xml:space="preserve">Figure </w:t>
       </w:r>
-      <w:r>
-        <w:fldChar w:fldCharType="begin"/>
-      </w:r>
-      <w:r>
-        <w:instrText xml:space="preserve"> SEQ Figure \* ARABIC </w:instrText>
-      </w:r>
-      <w:r>
-        <w:fldChar w:fldCharType="separate"/>
-      </w:r>
-      <w:r>
-        <w:rPr>
-          <w:noProof/>
-        </w:rPr>
-        <w:t>3</w:t>
-      </w:r>
-      <w:r>
-        <w:rPr>
-          <w:noProof/>
-        </w:rPr>
-        <w:fldChar w:fldCharType="end"/>
-      </w:r>
+      <w:fldSimple w:instr=" SEQ Figure \* ARABIC ">
+        <w:r>
+          <w:rPr>
+            <w:noProof/>
+          </w:rPr>
+          <w:t>3</w:t>
+        </w:r>
+      </w:fldSimple>
       <w:r>
         <w:t xml:space="preserve">: </w:t>
       </w:r>
@@ -42254,7 +41579,7 @@
           <w:rPr>
             <w:noProof/>
           </w:rPr>
-          <w:t>89</w:t>
+          <w:t>21</w:t>
         </w:r>
         <w:r>
           <w:rPr>
@@ -43204,7 +42529,7 @@
 </file>
 
 <file path=customXml/itemProps1.xml><?xml version="1.0" encoding="utf-8"?>
-<ds:datastoreItem xmlns:ds="http://schemas.openxmlformats.org/officeDocument/2006/customXml" ds:itemID="{C62FDA6B-491F-4301-B41C-65779E5D4F36}">
+<ds:datastoreItem xmlns:ds="http://schemas.openxmlformats.org/officeDocument/2006/customXml" ds:itemID="{686F5C89-0556-47A0-95EA-6D182ED72594}">
   <ds:schemaRefs>
     <ds:schemaRef ds:uri="http://schemas.openxmlformats.org/officeDocument/2006/bibliography"/>
   </ds:schemaRefs>

</xml_diff>